<commit_message>
feat: Refactor Surat Tugas form to support multiple assignees; update form structure and handlers
</commit_message>
<xml_diff>
--- a/src/app/template/SuratTugasTemplateIPNU.docx
+++ b/src/app/template/SuratTugasTemplateIPNU.docx
@@ -430,227 +430,7 @@
           <w:sz w:val="24"/>
           <w:szCs w:val="24"/>
         </w:rPr>
-        <w:t>Nama</w:t>
-      </w:r>
-      <w:r>
-        <w:rPr>
-          <w:rFonts w:ascii="Arial Narrow" w:hAnsi="Arial Narrow"/>
-          <w:sz w:val="24"/>
-          <w:szCs w:val="24"/>
-        </w:rPr>
-        <w:tab/>
-      </w:r>
-      <w:r>
-        <w:rPr>
-          <w:rFonts w:ascii="Arial Narrow" w:hAnsi="Arial Narrow"/>
-          <w:sz w:val="24"/>
-          <w:szCs w:val="24"/>
-        </w:rPr>
-        <w:tab/>
-      </w:r>
-      <w:r>
-        <w:rPr>
-          <w:rFonts w:ascii="Arial Narrow" w:hAnsi="Arial Narrow"/>
-          <w:sz w:val="24"/>
-          <w:szCs w:val="24"/>
-        </w:rPr>
-        <w:tab/>
-      </w:r>
-      <w:r>
-        <w:rPr>
-          <w:rFonts w:ascii="Arial Narrow" w:hAnsi="Arial Narrow"/>
-          <w:sz w:val="24"/>
-          <w:szCs w:val="24"/>
-        </w:rPr>
-        <w:t xml:space="preserve">: </w:t>
-      </w:r>
-      <w:r>
-        <w:rPr>
-          <w:rFonts w:ascii="Arial Narrow" w:hAnsi="Arial Narrow"/>
-          <w:sz w:val="24"/>
-          <w:szCs w:val="24"/>
-        </w:rPr>
-        <w:t>{nama}</w:t>
-      </w:r>
-    </w:p>
-    <w:p>
-      <w:pPr>
-        <w:pStyle w:val="NormalWeb"/>
-        <w:shd w:val="clear" w:color="auto" w:fill="FFFFFF"/>
-        <w:tabs>
-          <w:tab w:val="left" w:pos="1843"/>
-        </w:tabs>
-        <w:spacing w:before="0" w:beforeAutospacing="0" w:after="120" w:afterAutospacing="0"/>
-        <w:ind w:left="709"/>
-        <w:rPr>
-          <w:rFonts w:ascii="Arial Narrow" w:hAnsi="Arial Narrow"/>
-          <w:sz w:val="24"/>
-          <w:szCs w:val="24"/>
-        </w:rPr>
-      </w:pPr>
-      <w:r>
-        <w:rPr>
-          <w:rFonts w:ascii="Arial Narrow" w:hAnsi="Arial Narrow"/>
-          <w:sz w:val="24"/>
-          <w:szCs w:val="24"/>
-        </w:rPr>
-        <w:t>Tempat/Tanggal Lahir</w:t>
-      </w:r>
-      <w:r>
-        <w:rPr>
-          <w:rFonts w:ascii="Arial Narrow" w:hAnsi="Arial Narrow"/>
-          <w:sz w:val="24"/>
-          <w:szCs w:val="24"/>
-        </w:rPr>
-        <w:tab/>
-        <w:t xml:space="preserve">: </w:t>
-      </w:r>
-      <w:r>
-        <w:rPr>
-          <w:rFonts w:ascii="Arial Narrow" w:hAnsi="Arial Narrow"/>
-          <w:sz w:val="24"/>
-          <w:szCs w:val="24"/>
-        </w:rPr>
-        <w:t>{</w:t>
-      </w:r>
-      <w:proofErr w:type="spellStart"/>
-      <w:r>
-        <w:rPr>
-          <w:rFonts w:ascii="Arial Narrow" w:hAnsi="Arial Narrow"/>
-          <w:sz w:val="24"/>
-          <w:szCs w:val="24"/>
-        </w:rPr>
-        <w:t>tempat_tanggal_lahir</w:t>
-      </w:r>
-      <w:proofErr w:type="spellEnd"/>
-      <w:r>
-        <w:rPr>
-          <w:rFonts w:ascii="Arial Narrow" w:hAnsi="Arial Narrow"/>
-          <w:sz w:val="24"/>
-          <w:szCs w:val="24"/>
-        </w:rPr>
-        <w:t>}</w:t>
-      </w:r>
-    </w:p>
-    <w:p>
-      <w:pPr>
-        <w:pStyle w:val="NormalWeb"/>
-        <w:shd w:val="clear" w:color="auto" w:fill="FFFFFF"/>
-        <w:tabs>
-          <w:tab w:val="left" w:pos="1843"/>
-        </w:tabs>
-        <w:spacing w:before="0" w:beforeAutospacing="0" w:after="120" w:afterAutospacing="0"/>
-        <w:ind w:left="709"/>
-        <w:rPr>
-          <w:rFonts w:ascii="Arial Narrow" w:hAnsi="Arial Narrow"/>
-          <w:sz w:val="24"/>
-          <w:szCs w:val="24"/>
-        </w:rPr>
-      </w:pPr>
-      <w:r>
-        <w:rPr>
-          <w:rFonts w:ascii="Arial Narrow" w:hAnsi="Arial Narrow"/>
-          <w:sz w:val="24"/>
-          <w:szCs w:val="24"/>
-        </w:rPr>
-        <w:t>Jabatan</w:t>
-      </w:r>
-      <w:r>
-        <w:rPr>
-          <w:rFonts w:ascii="Arial Narrow" w:hAnsi="Arial Narrow"/>
-          <w:sz w:val="24"/>
-          <w:szCs w:val="24"/>
-        </w:rPr>
-        <w:tab/>
-      </w:r>
-      <w:r>
-        <w:rPr>
-          <w:rFonts w:ascii="Arial Narrow" w:hAnsi="Arial Narrow"/>
-          <w:sz w:val="24"/>
-          <w:szCs w:val="24"/>
-        </w:rPr>
-        <w:tab/>
-      </w:r>
-      <w:r>
-        <w:rPr>
-          <w:rFonts w:ascii="Arial Narrow" w:hAnsi="Arial Narrow"/>
-          <w:sz w:val="24"/>
-          <w:szCs w:val="24"/>
-        </w:rPr>
-        <w:tab/>
-        <w:t xml:space="preserve">: </w:t>
-      </w:r>
-      <w:r>
-        <w:rPr>
-          <w:rFonts w:ascii="Arial Narrow" w:hAnsi="Arial Narrow"/>
-          <w:sz w:val="24"/>
-          <w:szCs w:val="24"/>
-        </w:rPr>
-        <w:t>{jabatan}</w:t>
-      </w:r>
-    </w:p>
-    <w:p>
-      <w:pPr>
-        <w:pStyle w:val="NormalWeb"/>
-        <w:shd w:val="clear" w:color="auto" w:fill="FFFFFF"/>
-        <w:tabs>
-          <w:tab w:val="left" w:pos="1843"/>
-        </w:tabs>
-        <w:spacing w:before="0" w:beforeAutospacing="0" w:after="120" w:afterAutospacing="0"/>
-        <w:ind w:left="709"/>
-        <w:rPr>
-          <w:rFonts w:ascii="Arial Narrow" w:hAnsi="Arial Narrow"/>
-          <w:sz w:val="24"/>
-          <w:szCs w:val="24"/>
-        </w:rPr>
-      </w:pPr>
-      <w:r>
-        <w:rPr>
-          <w:rFonts w:ascii="Arial Narrow" w:hAnsi="Arial Narrow"/>
-          <w:sz w:val="24"/>
-          <w:szCs w:val="24"/>
-        </w:rPr>
-        <w:t>Alamat</w:t>
-      </w:r>
-      <w:r>
-        <w:rPr>
-          <w:rFonts w:ascii="Arial Narrow" w:hAnsi="Arial Narrow"/>
-          <w:sz w:val="24"/>
-          <w:szCs w:val="24"/>
-        </w:rPr>
-        <w:tab/>
-      </w:r>
-      <w:r>
-        <w:rPr>
-          <w:rFonts w:ascii="Arial Narrow" w:hAnsi="Arial Narrow"/>
-          <w:sz w:val="24"/>
-          <w:szCs w:val="24"/>
-        </w:rPr>
-        <w:tab/>
-      </w:r>
-      <w:r>
-        <w:rPr>
-          <w:rFonts w:ascii="Arial Narrow" w:hAnsi="Arial Narrow"/>
-          <w:sz w:val="24"/>
-          <w:szCs w:val="24"/>
-        </w:rPr>
-        <w:tab/>
-      </w:r>
-      <w:r>
-        <w:rPr>
-          <w:rFonts w:ascii="Arial Narrow" w:hAnsi="Arial Narrow"/>
-          <w:sz w:val="24"/>
-          <w:szCs w:val="24"/>
-        </w:rPr>
-        <w:t xml:space="preserve">: </w:t>
-      </w:r>
-      <w:r>
-        <w:rPr>
-          <w:rFonts w:ascii="Arial Narrow" w:hAnsi="Arial Narrow"/>
-          <w:sz w:val="24"/>
-          <w:szCs w:val="24"/>
-        </w:rPr>
-        <w:t>{alamat}</w:t>
+        <w:t>{#assignees}</w:t>
       </w:r>
     </w:p>
     <w:p>
@@ -668,6 +448,342 @@
           <w:szCs w:val="24"/>
         </w:rPr>
       </w:pPr>
+      <w:r>
+        <w:rPr>
+          <w:rFonts w:ascii="Arial Narrow" w:hAnsi="Arial Narrow"/>
+          <w:sz w:val="24"/>
+          <w:szCs w:val="24"/>
+        </w:rPr>
+        <w:t>{</w:t>
+      </w:r>
+      <w:proofErr w:type="spellStart"/>
+      <w:r>
+        <w:rPr>
+          <w:rFonts w:ascii="Arial Narrow" w:hAnsi="Arial Narrow"/>
+          <w:sz w:val="24"/>
+          <w:szCs w:val="24"/>
+        </w:rPr>
+        <w:t>assigneeIndex</w:t>
+      </w:r>
+      <w:proofErr w:type="spellEnd"/>
+      <w:r>
+        <w:rPr>
+          <w:rFonts w:ascii="Arial Narrow" w:hAnsi="Arial Narrow"/>
+          <w:sz w:val="24"/>
+          <w:szCs w:val="24"/>
+        </w:rPr>
+        <w:t>}</w:t>
+      </w:r>
+      <w:r>
+        <w:rPr>
+          <w:rFonts w:ascii="Arial Narrow" w:hAnsi="Arial Narrow"/>
+          <w:sz w:val="24"/>
+          <w:szCs w:val="24"/>
+        </w:rPr>
+        <w:t>.</w:t>
+      </w:r>
+      <w:r>
+        <w:rPr>
+          <w:rFonts w:ascii="Arial Narrow" w:hAnsi="Arial Narrow"/>
+          <w:sz w:val="24"/>
+          <w:szCs w:val="24"/>
+        </w:rPr>
+        <w:tab/>
+      </w:r>
+      <w:r>
+        <w:rPr>
+          <w:rFonts w:ascii="Arial Narrow" w:hAnsi="Arial Narrow"/>
+          <w:sz w:val="24"/>
+          <w:szCs w:val="24"/>
+        </w:rPr>
+        <w:t>Nama</w:t>
+      </w:r>
+      <w:r>
+        <w:rPr>
+          <w:rFonts w:ascii="Arial Narrow" w:hAnsi="Arial Narrow"/>
+          <w:sz w:val="24"/>
+          <w:szCs w:val="24"/>
+        </w:rPr>
+        <w:tab/>
+      </w:r>
+      <w:r>
+        <w:rPr>
+          <w:rFonts w:ascii="Arial Narrow" w:hAnsi="Arial Narrow"/>
+          <w:sz w:val="24"/>
+          <w:szCs w:val="24"/>
+        </w:rPr>
+        <w:tab/>
+      </w:r>
+      <w:r>
+        <w:rPr>
+          <w:rFonts w:ascii="Arial Narrow" w:hAnsi="Arial Narrow"/>
+          <w:sz w:val="24"/>
+          <w:szCs w:val="24"/>
+        </w:rPr>
+        <w:tab/>
+      </w:r>
+      <w:r>
+        <w:rPr>
+          <w:rFonts w:ascii="Arial Narrow" w:hAnsi="Arial Narrow"/>
+          <w:sz w:val="24"/>
+          <w:szCs w:val="24"/>
+        </w:rPr>
+        <w:t xml:space="preserve">: </w:t>
+      </w:r>
+      <w:r>
+        <w:rPr>
+          <w:rFonts w:ascii="Arial Narrow" w:hAnsi="Arial Narrow"/>
+          <w:sz w:val="24"/>
+          <w:szCs w:val="24"/>
+        </w:rPr>
+        <w:t>{nama}</w:t>
+      </w:r>
+    </w:p>
+    <w:p>
+      <w:pPr>
+        <w:pStyle w:val="NormalWeb"/>
+        <w:shd w:val="clear" w:color="auto" w:fill="FFFFFF"/>
+        <w:tabs>
+          <w:tab w:val="left" w:pos="1418"/>
+        </w:tabs>
+        <w:spacing w:before="0" w:beforeAutospacing="0" w:after="120" w:afterAutospacing="0"/>
+        <w:ind w:left="709"/>
+        <w:rPr>
+          <w:rFonts w:ascii="Arial Narrow" w:hAnsi="Arial Narrow"/>
+          <w:sz w:val="24"/>
+          <w:szCs w:val="24"/>
+        </w:rPr>
+      </w:pPr>
+      <w:r>
+        <w:rPr>
+          <w:rFonts w:ascii="Arial Narrow" w:hAnsi="Arial Narrow"/>
+          <w:sz w:val="24"/>
+          <w:szCs w:val="24"/>
+        </w:rPr>
+        <w:tab/>
+      </w:r>
+      <w:r>
+        <w:rPr>
+          <w:rFonts w:ascii="Arial Narrow" w:hAnsi="Arial Narrow"/>
+          <w:sz w:val="24"/>
+          <w:szCs w:val="24"/>
+        </w:rPr>
+        <w:t>Tempat/Tanggal Lahir</w:t>
+      </w:r>
+      <w:r>
+        <w:rPr>
+          <w:rFonts w:ascii="Arial Narrow" w:hAnsi="Arial Narrow"/>
+          <w:sz w:val="24"/>
+          <w:szCs w:val="24"/>
+        </w:rPr>
+        <w:tab/>
+        <w:t xml:space="preserve">: </w:t>
+      </w:r>
+      <w:r>
+        <w:rPr>
+          <w:rFonts w:ascii="Arial Narrow" w:hAnsi="Arial Narrow"/>
+          <w:sz w:val="24"/>
+          <w:szCs w:val="24"/>
+        </w:rPr>
+        <w:t>{</w:t>
+      </w:r>
+      <w:proofErr w:type="spellStart"/>
+      <w:r>
+        <w:rPr>
+          <w:rFonts w:ascii="Arial Narrow" w:hAnsi="Arial Narrow"/>
+          <w:sz w:val="24"/>
+          <w:szCs w:val="24"/>
+        </w:rPr>
+        <w:t>tempatTanggalLahir</w:t>
+      </w:r>
+      <w:proofErr w:type="spellEnd"/>
+      <w:r>
+        <w:rPr>
+          <w:rFonts w:ascii="Arial Narrow" w:hAnsi="Arial Narrow"/>
+          <w:sz w:val="24"/>
+          <w:szCs w:val="24"/>
+        </w:rPr>
+        <w:t>}</w:t>
+      </w:r>
+    </w:p>
+    <w:p>
+      <w:pPr>
+        <w:pStyle w:val="NormalWeb"/>
+        <w:shd w:val="clear" w:color="auto" w:fill="FFFFFF"/>
+        <w:tabs>
+          <w:tab w:val="left" w:pos="1418"/>
+        </w:tabs>
+        <w:spacing w:before="0" w:beforeAutospacing="0" w:after="120" w:afterAutospacing="0"/>
+        <w:ind w:left="709"/>
+        <w:rPr>
+          <w:rFonts w:ascii="Arial Narrow" w:hAnsi="Arial Narrow"/>
+          <w:sz w:val="24"/>
+          <w:szCs w:val="24"/>
+        </w:rPr>
+      </w:pPr>
+      <w:r>
+        <w:rPr>
+          <w:rFonts w:ascii="Arial Narrow" w:hAnsi="Arial Narrow"/>
+          <w:sz w:val="24"/>
+          <w:szCs w:val="24"/>
+        </w:rPr>
+        <w:tab/>
+      </w:r>
+      <w:r>
+        <w:rPr>
+          <w:rFonts w:ascii="Arial Narrow" w:hAnsi="Arial Narrow"/>
+          <w:sz w:val="24"/>
+          <w:szCs w:val="24"/>
+        </w:rPr>
+        <w:t>Jabatan</w:t>
+      </w:r>
+      <w:r>
+        <w:rPr>
+          <w:rFonts w:ascii="Arial Narrow" w:hAnsi="Arial Narrow"/>
+          <w:sz w:val="24"/>
+          <w:szCs w:val="24"/>
+        </w:rPr>
+        <w:tab/>
+      </w:r>
+      <w:r>
+        <w:rPr>
+          <w:rFonts w:ascii="Arial Narrow" w:hAnsi="Arial Narrow"/>
+          <w:sz w:val="24"/>
+          <w:szCs w:val="24"/>
+        </w:rPr>
+        <w:tab/>
+      </w:r>
+      <w:r>
+        <w:rPr>
+          <w:rFonts w:ascii="Arial Narrow" w:hAnsi="Arial Narrow"/>
+          <w:sz w:val="24"/>
+          <w:szCs w:val="24"/>
+        </w:rPr>
+        <w:tab/>
+        <w:t xml:space="preserve">: </w:t>
+      </w:r>
+      <w:r>
+        <w:rPr>
+          <w:rFonts w:ascii="Arial Narrow" w:hAnsi="Arial Narrow"/>
+          <w:sz w:val="24"/>
+          <w:szCs w:val="24"/>
+        </w:rPr>
+        <w:t>{jabatan}</w:t>
+      </w:r>
+    </w:p>
+    <w:p>
+      <w:pPr>
+        <w:pStyle w:val="NormalWeb"/>
+        <w:shd w:val="clear" w:color="auto" w:fill="FFFFFF"/>
+        <w:tabs>
+          <w:tab w:val="left" w:pos="1418"/>
+        </w:tabs>
+        <w:spacing w:before="0" w:beforeAutospacing="0" w:after="120" w:afterAutospacing="0"/>
+        <w:ind w:left="709"/>
+        <w:rPr>
+          <w:rFonts w:ascii="Arial Narrow" w:hAnsi="Arial Narrow"/>
+          <w:sz w:val="24"/>
+          <w:szCs w:val="24"/>
+        </w:rPr>
+      </w:pPr>
+      <w:r>
+        <w:rPr>
+          <w:rFonts w:ascii="Arial Narrow" w:hAnsi="Arial Narrow"/>
+          <w:sz w:val="24"/>
+          <w:szCs w:val="24"/>
+        </w:rPr>
+        <w:tab/>
+      </w:r>
+      <w:r>
+        <w:rPr>
+          <w:rFonts w:ascii="Arial Narrow" w:hAnsi="Arial Narrow"/>
+          <w:sz w:val="24"/>
+          <w:szCs w:val="24"/>
+        </w:rPr>
+        <w:t>Alamat</w:t>
+      </w:r>
+      <w:r>
+        <w:rPr>
+          <w:rFonts w:ascii="Arial Narrow" w:hAnsi="Arial Narrow"/>
+          <w:sz w:val="24"/>
+          <w:szCs w:val="24"/>
+        </w:rPr>
+        <w:tab/>
+      </w:r>
+      <w:r>
+        <w:rPr>
+          <w:rFonts w:ascii="Arial Narrow" w:hAnsi="Arial Narrow"/>
+          <w:sz w:val="24"/>
+          <w:szCs w:val="24"/>
+        </w:rPr>
+        <w:tab/>
+      </w:r>
+      <w:r>
+        <w:rPr>
+          <w:rFonts w:ascii="Arial Narrow" w:hAnsi="Arial Narrow"/>
+          <w:sz w:val="24"/>
+          <w:szCs w:val="24"/>
+        </w:rPr>
+        <w:tab/>
+      </w:r>
+      <w:r>
+        <w:rPr>
+          <w:rFonts w:ascii="Arial Narrow" w:hAnsi="Arial Narrow"/>
+          <w:sz w:val="24"/>
+          <w:szCs w:val="24"/>
+        </w:rPr>
+        <w:t xml:space="preserve">: </w:t>
+      </w:r>
+      <w:r>
+        <w:rPr>
+          <w:rFonts w:ascii="Arial Narrow" w:hAnsi="Arial Narrow"/>
+          <w:sz w:val="24"/>
+          <w:szCs w:val="24"/>
+        </w:rPr>
+        <w:t>{alamat}</w:t>
+      </w:r>
+    </w:p>
+    <w:p>
+      <w:pPr>
+        <w:pStyle w:val="NormalWeb"/>
+        <w:shd w:val="clear" w:color="auto" w:fill="FFFFFF"/>
+        <w:tabs>
+          <w:tab w:val="left" w:pos="709"/>
+        </w:tabs>
+        <w:spacing w:before="0" w:beforeAutospacing="0" w:after="120" w:afterAutospacing="0"/>
+        <w:ind w:left="709"/>
+        <w:rPr>
+          <w:rFonts w:ascii="Arial Narrow" w:hAnsi="Arial Narrow"/>
+          <w:sz w:val="24"/>
+          <w:szCs w:val="24"/>
+        </w:rPr>
+      </w:pPr>
+      <w:r>
+        <w:rPr>
+          <w:rFonts w:ascii="Arial Narrow" w:hAnsi="Arial Narrow"/>
+          <w:sz w:val="24"/>
+          <w:szCs w:val="24"/>
+        </w:rPr>
+        <w:t>{/</w:t>
+      </w:r>
+      <w:proofErr w:type="spellStart"/>
+      <w:r>
+        <w:rPr>
+          <w:rFonts w:ascii="Arial Narrow" w:hAnsi="Arial Narrow"/>
+          <w:sz w:val="24"/>
+          <w:szCs w:val="24"/>
+        </w:rPr>
+        <w:t>assignees</w:t>
+      </w:r>
+      <w:proofErr w:type="spellEnd"/>
+      <w:r>
+        <w:rPr>
+          <w:rFonts w:ascii="Arial Narrow" w:hAnsi="Arial Narrow"/>
+          <w:sz w:val="24"/>
+          <w:szCs w:val="24"/>
+        </w:rPr>
+        <w:t>}</w:t>
+      </w:r>
     </w:p>
     <w:p>
       <w:pPr>

</xml_diff>

<commit_message>
feat: Update Surat Tugas template and enhance admin layout with dark mode support; implement dropdown navigation in Sidebar
</commit_message>
<xml_diff>
--- a/src/app/template/SuratTugasTemplateIPNU.docx
+++ b/src/app/template/SuratTugasTemplateIPNU.docx
@@ -1505,6 +1505,207 @@
             </w:pPr>
             <w:r>
               <w:rPr>
+                <w:noProof/>
+              </w:rPr>
+              <w:drawing>
+                <wp:anchor distT="0" distB="0" distL="114300" distR="114300" simplePos="0" relativeHeight="251659264" behindDoc="0" locked="0" layoutInCell="1" allowOverlap="1" wp14:anchorId="6C498496" wp14:editId="5B705D03">
+                  <wp:simplePos x="0" y="0"/>
+                  <wp:positionH relativeFrom="column">
+                    <wp:posOffset>-476250</wp:posOffset>
+                  </wp:positionH>
+                  <wp:positionV relativeFrom="paragraph">
+                    <wp:posOffset>-113665</wp:posOffset>
+                  </wp:positionV>
+                  <wp:extent cx="1716405" cy="1101725"/>
+                  <wp:effectExtent l="0" t="0" r="0" b="0"/>
+                  <wp:wrapNone/>
+                  <wp:docPr id="3" name="image2.png" descr="D:\DOKUMEN AZA\DOT ORG DOT COM\IPPNU\PC IPPNU PO. 2017-2019\STEMPEL IPNU2.png"/>
+                  <wp:cNvGraphicFramePr>
+                    <a:graphicFrameLocks xmlns:a="http://schemas.openxmlformats.org/drawingml/2006/main"/>
+                  </wp:cNvGraphicFramePr>
+                  <a:graphic xmlns:a="http://schemas.openxmlformats.org/drawingml/2006/main">
+                    <a:graphicData uri="http://schemas.openxmlformats.org/drawingml/2006/picture">
+                      <pic:pic xmlns:pic="http://schemas.openxmlformats.org/drawingml/2006/picture">
+                        <pic:nvPicPr>
+                          <pic:cNvPr id="0" name="image2.png" descr="D:\DOKUMEN AZA\DOT ORG DOT COM\IPPNU\PC IPPNU PO. 2017-2019\STEMPEL IPNU2.png"/>
+                          <pic:cNvPicPr>
+                            <a:picLocks/>
+                          </pic:cNvPicPr>
+                        </pic:nvPicPr>
+                        <pic:blipFill>
+                          <a:blip r:embed="rId8">
+                            <a:extLst>
+                              <a:ext uri="{28A0092B-C50C-407E-A947-70E740481C1C}">
+                                <a14:useLocalDpi xmlns:a14="http://schemas.microsoft.com/office/drawing/2010/main" val="0"/>
+                              </a:ext>
+                            </a:extLst>
+                          </a:blip>
+                          <a:srcRect/>
+                          <a:stretch>
+                            <a:fillRect/>
+                          </a:stretch>
+                        </pic:blipFill>
+                        <pic:spPr bwMode="auto">
+                          <a:xfrm>
+                            <a:off x="0" y="0"/>
+                            <a:ext cx="1716405" cy="1101725"/>
+                          </a:xfrm>
+                          <a:prstGeom prst="rect">
+                            <a:avLst/>
+                          </a:prstGeom>
+                          <a:noFill/>
+                          <a:ln>
+                            <a:noFill/>
+                          </a:ln>
+                        </pic:spPr>
+                      </pic:pic>
+                    </a:graphicData>
+                  </a:graphic>
+                  <wp14:sizeRelH relativeFrom="page">
+                    <wp14:pctWidth>0</wp14:pctWidth>
+                  </wp14:sizeRelH>
+                  <wp14:sizeRelV relativeFrom="page">
+                    <wp14:pctHeight>0</wp14:pctHeight>
+                  </wp14:sizeRelV>
+                </wp:anchor>
+              </w:drawing>
+            </w:r>
+            <w:r>
+              <w:rPr>
+                <w:noProof/>
+              </w:rPr>
+              <w:drawing>
+                <wp:anchor distT="0" distB="0" distL="114300" distR="114300" simplePos="0" relativeHeight="251660288" behindDoc="0" locked="0" layoutInCell="1" allowOverlap="1" wp14:anchorId="75420103" wp14:editId="002DC009">
+                  <wp:simplePos x="0" y="0"/>
+                  <wp:positionH relativeFrom="column">
+                    <wp:posOffset>-2727960</wp:posOffset>
+                  </wp:positionH>
+                  <wp:positionV relativeFrom="paragraph">
+                    <wp:posOffset>-116840</wp:posOffset>
+                  </wp:positionV>
+                  <wp:extent cx="1785620" cy="1190625"/>
+                  <wp:effectExtent l="0" t="0" r="0" b="0"/>
+                  <wp:wrapNone/>
+                  <wp:docPr id="4" name="image3.png" descr="E:\user\user\Downloads\20231120_062029-removebg-preview.png"/>
+                  <wp:cNvGraphicFramePr>
+                    <a:graphicFrameLocks xmlns:a="http://schemas.openxmlformats.org/drawingml/2006/main"/>
+                  </wp:cNvGraphicFramePr>
+                  <a:graphic xmlns:a="http://schemas.openxmlformats.org/drawingml/2006/main">
+                    <a:graphicData uri="http://schemas.openxmlformats.org/drawingml/2006/picture">
+                      <pic:pic xmlns:pic="http://schemas.openxmlformats.org/drawingml/2006/picture">
+                        <pic:nvPicPr>
+                          <pic:cNvPr id="0" name="image3.png" descr="E:\user\user\Downloads\20231120_062029-removebg-preview.png"/>
+                          <pic:cNvPicPr>
+                            <a:picLocks/>
+                          </pic:cNvPicPr>
+                        </pic:nvPicPr>
+                        <pic:blipFill>
+                          <a:blip r:embed="rId9">
+                            <a:extLst>
+                              <a:ext uri="{28A0092B-C50C-407E-A947-70E740481C1C}">
+                                <a14:useLocalDpi xmlns:a14="http://schemas.microsoft.com/office/drawing/2010/main" val="0"/>
+                              </a:ext>
+                            </a:extLst>
+                          </a:blip>
+                          <a:srcRect/>
+                          <a:stretch>
+                            <a:fillRect/>
+                          </a:stretch>
+                        </pic:blipFill>
+                        <pic:spPr bwMode="auto">
+                          <a:xfrm>
+                            <a:off x="0" y="0"/>
+                            <a:ext cx="1785620" cy="1190625"/>
+                          </a:xfrm>
+                          <a:prstGeom prst="rect">
+                            <a:avLst/>
+                          </a:prstGeom>
+                          <a:noFill/>
+                          <a:ln>
+                            <a:noFill/>
+                          </a:ln>
+                        </pic:spPr>
+                      </pic:pic>
+                    </a:graphicData>
+                  </a:graphic>
+                  <wp14:sizeRelH relativeFrom="page">
+                    <wp14:pctWidth>0</wp14:pctWidth>
+                  </wp14:sizeRelH>
+                  <wp14:sizeRelV relativeFrom="page">
+                    <wp14:pctHeight>0</wp14:pctHeight>
+                  </wp14:sizeRelV>
+                </wp:anchor>
+              </w:drawing>
+            </w:r>
+            <w:r>
+              <w:rPr>
+                <w:noProof/>
+              </w:rPr>
+              <w:drawing>
+                <wp:anchor distT="0" distB="0" distL="114300" distR="114300" simplePos="0" relativeHeight="251661312" behindDoc="0" locked="0" layoutInCell="1" allowOverlap="1" wp14:anchorId="55D3816E" wp14:editId="2E19417D">
+                  <wp:simplePos x="0" y="0"/>
+                  <wp:positionH relativeFrom="column">
+                    <wp:posOffset>450129</wp:posOffset>
+                  </wp:positionH>
+                  <wp:positionV relativeFrom="paragraph">
+                    <wp:posOffset>120718</wp:posOffset>
+                  </wp:positionV>
+                  <wp:extent cx="1515110" cy="861695"/>
+                  <wp:effectExtent l="0" t="0" r="0" b="0"/>
+                  <wp:wrapNone/>
+                  <wp:docPr id="2" name="Gambar 2"/>
+                  <wp:cNvGraphicFramePr>
+                    <a:graphicFrameLocks xmlns:a="http://schemas.openxmlformats.org/drawingml/2006/main"/>
+                  </wp:cNvGraphicFramePr>
+                  <a:graphic xmlns:a="http://schemas.openxmlformats.org/drawingml/2006/main">
+                    <a:graphicData uri="http://schemas.openxmlformats.org/drawingml/2006/picture">
+                      <pic:pic xmlns:pic="http://schemas.openxmlformats.org/drawingml/2006/picture">
+                        <pic:nvPicPr>
+                          <pic:cNvPr id="0" name="Gambar 2"/>
+                          <pic:cNvPicPr>
+                            <a:picLocks/>
+                          </pic:cNvPicPr>
+                        </pic:nvPicPr>
+                        <pic:blipFill>
+                          <a:blip r:embed="rId10">
+                            <a:extLst>
+                              <a:ext uri="{28A0092B-C50C-407E-A947-70E740481C1C}">
+                                <a14:useLocalDpi xmlns:a14="http://schemas.microsoft.com/office/drawing/2010/main" val="0"/>
+                              </a:ext>
+                            </a:extLst>
+                          </a:blip>
+                          <a:srcRect/>
+                          <a:stretch>
+                            <a:fillRect/>
+                          </a:stretch>
+                        </pic:blipFill>
+                        <pic:spPr bwMode="auto">
+                          <a:xfrm>
+                            <a:off x="0" y="0"/>
+                            <a:ext cx="1515110" cy="861695"/>
+                          </a:xfrm>
+                          <a:prstGeom prst="rect">
+                            <a:avLst/>
+                          </a:prstGeom>
+                          <a:noFill/>
+                          <a:ln>
+                            <a:noFill/>
+                          </a:ln>
+                        </pic:spPr>
+                      </pic:pic>
+                    </a:graphicData>
+                  </a:graphic>
+                  <wp14:sizeRelH relativeFrom="page">
+                    <wp14:pctWidth>0</wp14:pctWidth>
+                  </wp14:sizeRelH>
+                  <wp14:sizeRelV relativeFrom="page">
+                    <wp14:pctHeight>0</wp14:pctHeight>
+                  </wp14:sizeRelV>
+                </wp:anchor>
+              </w:drawing>
+            </w:r>
+            <w:r>
+              <w:rPr>
                 <w:rFonts w:ascii="Arial Narrow" w:eastAsia="Arial Narrow" w:hAnsi="Arial Narrow" w:cs="Arial Narrow"/>
                 <w:bCs/>
                 <w:sz w:val="24"/>
@@ -1607,8 +1808,8 @@
       </w:pPr>
     </w:p>
     <w:sectPr>
-      <w:headerReference w:type="default" r:id="rId8"/>
-      <w:footerReference w:type="default" r:id="rId9"/>
+      <w:headerReference w:type="default" r:id="rId11"/>
+      <w:footerReference w:type="default" r:id="rId12"/>
       <w:pgSz w:w="11904" w:h="16836"/>
       <w:pgMar w:top="2269" w:right="1440" w:bottom="284" w:left="1440" w:header="454" w:footer="708" w:gutter="0"/>
       <w:cols w:space="708"/>

</xml_diff>

<commit_message>
feat: Implement Surat creation page and API for generating Surat Tugas with dynamic templates
</commit_message>
<xml_diff>
--- a/src/app/template/SuratTugasTemplateIPNU.docx
+++ b/src/app/template/SuratTugasTemplateIPNU.docx
@@ -454,7 +454,7 @@
           <w:sz w:val="24"/>
           <w:szCs w:val="24"/>
         </w:rPr>
-        <w:t>{</w:t>
+        <w:t>{#assigneeIndex}{assigneeIndex}. {/</w:t>
       </w:r>
       <w:proofErr w:type="spellStart"/>
       <w:r>
@@ -480,7 +480,7 @@
           <w:sz w:val="24"/>
           <w:szCs w:val="24"/>
         </w:rPr>
-        <w:t>.</w:t>
+        <w:tab/>
       </w:r>
       <w:r>
         <w:rPr>
@@ -1203,6 +1203,15 @@
           <w:u w:val="single"/>
         </w:rPr>
         <w:t>}</w:t>
+      </w:r>
+      <w:r>
+        <w:rPr>
+          <w:rFonts w:ascii="Arial Narrow" w:hAnsi="Arial Narrow"/>
+          <w:sz w:val="24"/>
+          <w:szCs w:val="24"/>
+          <w:u w:val="single"/>
+        </w:rPr>
+        <w:t xml:space="preserve"> H</w:t>
       </w:r>
     </w:p>
     <w:p>

</xml_diff>